<commit_message>
Update Performance Report Coza [HU-8-14-17-21].docx
</commit_message>
<xml_diff>
--- a/documentation/Performance Report Coza [HU-8-14-17-21].docx
+++ b/documentation/Performance Report Coza [HU-8-14-17-21].docx
@@ -48,7 +48,7 @@
                     </pic:cNvPicPr>
                   </pic:nvPicPr>
                   <pic:blipFill>
-                    <a:blip r:embed="rId4" cstate="print">
+                    <a:blip r:embed="rId5" cstate="print">
                       <a:extLst>
                         <a:ext uri="{28A0092B-C50C-407E-A947-70E740481C1C}">
                           <a14:useLocalDpi xmlns:a14="http://schemas.microsoft.com/office/drawing/2010/main" val="0"/>
@@ -86,15 +86,13 @@
         </w:drawing>
       </w:r>
       <w:r>
-        <w:t xml:space="preserve">En una primera captura de la ejecución </w:t>
-      </w:r>
-      <w:proofErr w:type="gramStart"/>
-      <w:r>
-        <w:t>del test</w:t>
-      </w:r>
-      <w:proofErr w:type="gramEnd"/>
-      <w:r>
-        <w:t xml:space="preserve"> de estrés, podemos observar que son 60000 usuarios concurrentes los que ponen en compromiso serio la estabilidad del sistema, recibiendo errores de espacio en búfer, entre otros. En este punto se produce un cuello de botella por el procesador, que está al 100% de rendimiento y no es capaz de atender todas las peticiones adecuadamente.</w:t>
+        <w:t xml:space="preserve">En una primera captura de la ejecución del test de estrés, podemos observar que son </w:t>
+      </w:r>
+      <w:r>
+        <w:t>30</w:t>
+      </w:r>
+      <w:r>
+        <w:t>000 usuarios concurrentes los que ponen en compromiso serio la estabilidad del sistema, recibiendo errores de espacio en búfer, entre otros. En este punto se produce un cuello de botella por el procesador, que está al 100% de rendimiento y no es capaz de atender todas las peticiones adecuadamente.</w:t>
       </w:r>
     </w:p>
     <w:p/>
@@ -129,7 +127,7 @@
                     </pic:cNvPicPr>
                   </pic:nvPicPr>
                   <pic:blipFill>
-                    <a:blip r:embed="rId5">
+                    <a:blip r:embed="rId6">
                       <a:extLst>
                         <a:ext uri="{28A0092B-C50C-407E-A947-70E740481C1C}">
                           <a14:useLocalDpi xmlns:a14="http://schemas.microsoft.com/office/drawing/2010/main" val="0"/>
@@ -203,7 +201,7 @@
                     </pic:cNvPicPr>
                   </pic:nvPicPr>
                   <pic:blipFill>
-                    <a:blip r:embed="rId6">
+                    <a:blip r:embed="rId7">
                       <a:extLst>
                         <a:ext uri="{28A0092B-C50C-407E-A947-70E740481C1C}">
                           <a14:useLocalDpi xmlns:a14="http://schemas.microsoft.com/office/drawing/2010/main" val="0"/>
@@ -279,7 +277,7 @@
                     </pic:cNvPicPr>
                   </pic:nvPicPr>
                   <pic:blipFill>
-                    <a:blip r:embed="rId7">
+                    <a:blip r:embed="rId8">
                       <a:extLst>
                         <a:ext uri="{28A0092B-C50C-407E-A947-70E740481C1C}">
                           <a14:useLocalDpi xmlns:a14="http://schemas.microsoft.com/office/drawing/2010/main" val="0"/>
@@ -342,7 +340,7 @@
                     </pic:cNvPicPr>
                   </pic:nvPicPr>
                   <pic:blipFill>
-                    <a:blip r:embed="rId8">
+                    <a:blip r:embed="rId9">
                       <a:extLst>
                         <a:ext uri="{28A0092B-C50C-407E-A947-70E740481C1C}">
                           <a14:useLocalDpi xmlns:a14="http://schemas.microsoft.com/office/drawing/2010/main" val="0"/>
@@ -394,6 +392,9 @@
       </w:r>
     </w:p>
     <w:p>
+      <w:pPr>
+        <w:ind w:left="708" w:hanging="708"/>
+      </w:pPr>
       <w:r>
         <w:rPr>
           <w:noProof/>
@@ -424,7 +425,7 @@
                     </pic:cNvPicPr>
                   </pic:nvPicPr>
                   <pic:blipFill>
-                    <a:blip r:embed="rId9" cstate="print">
+                    <a:blip r:embed="rId10" cstate="print">
                       <a:extLst>
                         <a:ext uri="{28A0092B-C50C-407E-A947-70E740481C1C}">
                           <a14:useLocalDpi xmlns:a14="http://schemas.microsoft.com/office/drawing/2010/main" val="0"/>
@@ -462,7 +463,16 @@
         </w:drawing>
       </w:r>
       <w:r>
-        <w:t xml:space="preserve">En el caso de esta historia de usuario se pudo aumentar ligeramente el número de usuarios concurrentes límite del sistema. En total son 74000 usuarios los que producen un cuello de botella total sobre las capacidades del procesador, produciendo errores de búfer, así como la memoria se acerca también a su máximo, saturándose en un </w:t>
+        <w:t xml:space="preserve">En el caso de esta historia de usuario se pudo aumentar ligeramente el número de usuarios concurrentes límite del sistema. En total son </w:t>
+      </w:r>
+      <w:r>
+        <w:t>36</w:t>
+      </w:r>
+      <w:r>
+        <w:t>000</w:t>
+      </w:r>
+      <w:r>
+        <w:t xml:space="preserve"> usuarios los que producen un cuello de botella total sobre las capacidades del procesador, produciendo errores de búfer, así como la memoria se acerca también a su máximo, saturándose en un </w:t>
       </w:r>
       <w:r>
         <w:t>85%</w:t>
@@ -474,22 +484,40 @@
     <w:p/>
     <w:p>
       <w:r>
+        <w:t>En esta ejecución, al ser más ligera, el sistema responde de manera aceptable con un mayor número de usuarios concurrentes. En este caso son</w:t>
+      </w:r>
+      <w:r>
+        <w:t xml:space="preserve"> 5400</w:t>
+      </w:r>
+      <w:r>
+        <w:t xml:space="preserve"> los que se pueden manejar cumpliendo las restricciones de comportamiento impuestas. El tiempo máximo de respuesta es de </w:t>
+      </w:r>
+      <w:r>
+        <w:t>2206</w:t>
+      </w:r>
+      <w:r>
+        <w:t>ms, mientras que el tiempo medio es de 1</w:t>
+      </w:r>
+      <w:r>
+        <w:t>9</w:t>
+      </w:r>
+      <w:r>
+        <w:t>ms.</w:t>
+      </w:r>
+      <w:r>
+        <w:t xml:space="preserve"> Mas allá de estar cifras el rendimiento se volvía muy inestable y era fácil alcanzar un RT máximo de más de 5000ms.</w:t>
+      </w:r>
+    </w:p>
+    <w:p>
+      <w:r>
         <w:rPr>
           <w:noProof/>
         </w:rPr>
         <w:drawing>
-          <wp:anchor distT="0" distB="0" distL="114300" distR="114300" simplePos="0" relativeHeight="251664384" behindDoc="0" locked="0" layoutInCell="1" allowOverlap="1" wp14:anchorId="1A511A52" wp14:editId="2C99F7DE">
-            <wp:simplePos x="0" y="0"/>
-            <wp:positionH relativeFrom="margin">
-              <wp:align>right</wp:align>
-            </wp:positionH>
-            <wp:positionV relativeFrom="paragraph">
-              <wp:posOffset>864870</wp:posOffset>
-            </wp:positionV>
+          <wp:inline distT="0" distB="0" distL="0" distR="0" wp14:anchorId="6A7186B0" wp14:editId="3E4D4E10">
             <wp:extent cx="5394960" cy="3116580"/>
             <wp:effectExtent l="0" t="0" r="0" b="7620"/>
-            <wp:wrapSquare wrapText="bothSides"/>
-            <wp:docPr id="7" name="Imagen 7"/>
+            <wp:docPr id="23" name="Imagen 23"/>
             <wp:cNvGraphicFramePr>
               <a:graphicFrameLocks xmlns:a="http://schemas.openxmlformats.org/drawingml/2006/main" noChangeAspect="1"/>
             </wp:cNvGraphicFramePr>
@@ -497,13 +525,13 @@
               <a:graphicData uri="http://schemas.openxmlformats.org/drawingml/2006/picture">
                 <pic:pic xmlns:pic="http://schemas.openxmlformats.org/drawingml/2006/picture">
                   <pic:nvPicPr>
-                    <pic:cNvPr id="0" name="Picture 7"/>
+                    <pic:cNvPr id="0" name="Picture 6"/>
                     <pic:cNvPicPr>
                       <a:picLocks noChangeAspect="1" noChangeArrowheads="1"/>
                     </pic:cNvPicPr>
                   </pic:nvPicPr>
                   <pic:blipFill>
-                    <a:blip r:embed="rId10">
+                    <a:blip r:embed="rId11">
                       <a:extLst>
                         <a:ext uri="{28A0092B-C50C-407E-A947-70E740481C1C}">
                           <a14:useLocalDpi xmlns:a14="http://schemas.microsoft.com/office/drawing/2010/main" val="0"/>
@@ -531,20 +559,10 @@
                 </pic:pic>
               </a:graphicData>
             </a:graphic>
-            <wp14:sizeRelH relativeFrom="page">
-              <wp14:pctWidth>0</wp14:pctWidth>
-            </wp14:sizeRelH>
-            <wp14:sizeRelV relativeFrom="page">
-              <wp14:pctHeight>0</wp14:pctHeight>
-            </wp14:sizeRelV>
-          </wp:anchor>
+          </wp:inline>
         </w:drawing>
       </w:r>
-      <w:r>
-        <w:t>En esta ejecución, al ser más ligera, el sistema responde de manera aceptable con un mayor número de usuarios concurrentes. En este caso son 10250 los que se pueden manejar cumpliendo las restricciones de comportamiento impuestas. El tiempo máximo de respuesta es de 1262ms, mientras que el tiempo medio es de 16ms.</w:t>
-      </w:r>
-    </w:p>
-    <w:p/>
+    </w:p>
     <w:p>
       <w:r>
         <w:rPr>
@@ -552,18 +570,18 @@
         </w:rPr>
         <w:lastRenderedPageBreak/>
         <w:drawing>
-          <wp:anchor distT="0" distB="0" distL="114300" distR="114300" simplePos="0" relativeHeight="251665408" behindDoc="0" locked="0" layoutInCell="1" allowOverlap="1" wp14:anchorId="78DC523A" wp14:editId="53AA9613">
+          <wp:anchor distT="0" distB="0" distL="114300" distR="114300" simplePos="0" relativeHeight="251677696" behindDoc="0" locked="0" layoutInCell="1" allowOverlap="1" wp14:anchorId="783941A1" wp14:editId="77C030E1">
             <wp:simplePos x="0" y="0"/>
             <wp:positionH relativeFrom="margin">
               <wp:align>left</wp:align>
             </wp:positionH>
             <wp:positionV relativeFrom="paragraph">
-              <wp:posOffset>868680</wp:posOffset>
+              <wp:posOffset>777240</wp:posOffset>
             </wp:positionV>
             <wp:extent cx="5402580" cy="2209800"/>
             <wp:effectExtent l="0" t="0" r="7620" b="0"/>
             <wp:wrapSquare wrapText="bothSides"/>
-            <wp:docPr id="8" name="Imagen 8"/>
+            <wp:docPr id="24" name="Imagen 24"/>
             <wp:cNvGraphicFramePr>
               <a:graphicFrameLocks xmlns:a="http://schemas.openxmlformats.org/drawingml/2006/main" noChangeAspect="1"/>
             </wp:cNvGraphicFramePr>
@@ -571,13 +589,13 @@
               <a:graphicData uri="http://schemas.openxmlformats.org/drawingml/2006/picture">
                 <pic:pic xmlns:pic="http://schemas.openxmlformats.org/drawingml/2006/picture">
                   <pic:nvPicPr>
-                    <pic:cNvPr id="0" name="Picture 8"/>
+                    <pic:cNvPr id="0" name="Picture 7"/>
                     <pic:cNvPicPr>
                       <a:picLocks noChangeAspect="1" noChangeArrowheads="1"/>
                     </pic:cNvPicPr>
                   </pic:nvPicPr>
                   <pic:blipFill>
-                    <a:blip r:embed="rId11">
+                    <a:blip r:embed="rId12">
                       <a:extLst>
                         <a:ext uri="{28A0092B-C50C-407E-A947-70E740481C1C}">
                           <a14:useLocalDpi xmlns:a14="http://schemas.microsoft.com/office/drawing/2010/main" val="0"/>
@@ -609,7 +627,19 @@
         </w:drawing>
       </w:r>
       <w:r>
-        <w:t>Si observamos en tiempo de respuesta en percentil, de nuevo observamos que el 90% de las peticiones aumentan su tiempo de respuesta en el momento en que los usuarios empiezan a aumentar, quedando tiempos de respuesta entre 500ms y 1000ms.</w:t>
+        <w:t xml:space="preserve">Si observamos en tiempo de respuesta en percentil, de nuevo observamos que el 90% de las peticiones aumentan su tiempo de respuesta en el momento en que los usuarios empiezan a aumentar, quedando tiempos de respuesta entre </w:t>
+      </w:r>
+      <w:r>
+        <w:t>10</w:t>
+      </w:r>
+      <w:r>
+        <w:t>00ms y</w:t>
+      </w:r>
+      <w:r>
+        <w:t xml:space="preserve"> 2000ms, en el momento de la ejecución en el que se están dando las respuestas a las peticiones de Login</w:t>
+      </w:r>
+      <w:r>
+        <w:t>.</w:t>
       </w:r>
     </w:p>
     <w:p/>
@@ -620,18 +650,18 @@
           <w:noProof/>
         </w:rPr>
         <w:drawing>
-          <wp:anchor distT="0" distB="0" distL="114300" distR="114300" simplePos="0" relativeHeight="251666432" behindDoc="0" locked="0" layoutInCell="1" allowOverlap="1" wp14:anchorId="376E6CC8" wp14:editId="140FE9A0">
+          <wp:anchor distT="0" distB="0" distL="114300" distR="114300" simplePos="0" relativeHeight="251678720" behindDoc="0" locked="0" layoutInCell="1" allowOverlap="1" wp14:anchorId="2109590E" wp14:editId="39BBD248">
             <wp:simplePos x="0" y="0"/>
             <wp:positionH relativeFrom="margin">
-              <wp:align>left</wp:align>
+              <wp:align>right</wp:align>
             </wp:positionH>
             <wp:positionV relativeFrom="paragraph">
-              <wp:posOffset>879475</wp:posOffset>
+              <wp:posOffset>997585</wp:posOffset>
             </wp:positionV>
-            <wp:extent cx="5402580" cy="2217420"/>
-            <wp:effectExtent l="0" t="0" r="7620" b="0"/>
+            <wp:extent cx="5394960" cy="2225040"/>
+            <wp:effectExtent l="0" t="0" r="0" b="3810"/>
             <wp:wrapSquare wrapText="bothSides"/>
-            <wp:docPr id="9" name="Imagen 9"/>
+            <wp:docPr id="25" name="Imagen 25"/>
             <wp:cNvGraphicFramePr>
               <a:graphicFrameLocks xmlns:a="http://schemas.openxmlformats.org/drawingml/2006/main" noChangeAspect="1"/>
             </wp:cNvGraphicFramePr>
@@ -639,13 +669,13 @@
               <a:graphicData uri="http://schemas.openxmlformats.org/drawingml/2006/picture">
                 <pic:pic xmlns:pic="http://schemas.openxmlformats.org/drawingml/2006/picture">
                   <pic:nvPicPr>
-                    <pic:cNvPr id="0" name="Picture 9"/>
+                    <pic:cNvPr id="0" name="Picture 8"/>
                     <pic:cNvPicPr>
                       <a:picLocks noChangeAspect="1" noChangeArrowheads="1"/>
                     </pic:cNvPicPr>
                   </pic:nvPicPr>
                   <pic:blipFill>
-                    <a:blip r:embed="rId12">
+                    <a:blip r:embed="rId13">
                       <a:extLst>
                         <a:ext uri="{28A0092B-C50C-407E-A947-70E740481C1C}">
                           <a14:useLocalDpi xmlns:a14="http://schemas.microsoft.com/office/drawing/2010/main" val="0"/>
@@ -660,7 +690,7 @@
                   <pic:spPr bwMode="auto">
                     <a:xfrm>
                       <a:off x="0" y="0"/>
-                      <a:ext cx="5402580" cy="2217420"/>
+                      <a:ext cx="5394960" cy="2225040"/>
                     </a:xfrm>
                     <a:prstGeom prst="rect">
                       <a:avLst/>
@@ -686,11 +716,12 @@
     <w:p/>
     <w:p/>
     <w:p/>
-    <w:p/>
-    <w:p>
-      <w:r>
-        <w:br w:type="page"/>
-      </w:r>
+    <w:p>
+      <w:pPr>
+        <w:rPr>
+          <w:vertAlign w:val="superscript"/>
+        </w:rPr>
+      </w:pPr>
     </w:p>
     <w:p>
       <w:pPr>
@@ -714,7 +745,7 @@
           <w:noProof/>
         </w:rPr>
         <w:drawing>
-          <wp:anchor distT="0" distB="0" distL="114300" distR="114300" simplePos="0" relativeHeight="251671552" behindDoc="0" locked="0" layoutInCell="1" allowOverlap="1" wp14:anchorId="4A018AF6" wp14:editId="5B485850">
+          <wp:anchor distT="0" distB="0" distL="114300" distR="114300" simplePos="0" relativeHeight="251671552" behindDoc="0" locked="0" layoutInCell="1" allowOverlap="1" wp14:anchorId="4A018AF6" wp14:editId="30FF45D0">
             <wp:simplePos x="0" y="0"/>
             <wp:positionH relativeFrom="margin">
               <wp:align>right</wp:align>
@@ -739,7 +770,7 @@
                     </pic:cNvPicPr>
                   </pic:nvPicPr>
                   <pic:blipFill>
-                    <a:blip r:embed="rId13" cstate="print">
+                    <a:blip r:embed="rId14" cstate="print">
                       <a:extLst>
                         <a:ext uri="{28A0092B-C50C-407E-A947-70E740481C1C}">
                           <a14:useLocalDpi xmlns:a14="http://schemas.microsoft.com/office/drawing/2010/main" val="0"/>
@@ -771,27 +802,32 @@
         </w:drawing>
       </w:r>
       <w:r>
-        <w:t>Para esta historia de usuario hemos observado el límite del sistema en 40000 usuarios concurrentes, punto en el cual el rendimiento de la máquina no da más de sí. De nuevo se produce cuello de botella en el procesador mayormente, que no es capaz de atender el alto número de peticiones de la prueba. También se colapsa altamente la memoria, que alcanza el 80% de su capacidad total.</w:t>
-      </w:r>
-    </w:p>
-    <w:p>
-      <w:r>
+        <w:t xml:space="preserve">Para esta historia de usuario hemos observado el límite del sistema en </w:t>
+      </w:r>
+      <w:r>
+        <w:t>2</w:t>
+      </w:r>
+      <w:r>
+        <w:t>0000 usuarios concurrentes, punto en el cual el rendimiento de la máquina no da más de sí. De nuevo se produce cuello de botella en el procesador mayormente, que no es capaz de atender el alto número de peticiones de la prueba. También se colapsa altamente la memoria, que alcanza el 80% de su capacidad total.</w:t>
+      </w:r>
+    </w:p>
+    <w:p>
+      <w:pPr>
         <w:rPr>
           <w:noProof/>
         </w:rPr>
+      </w:pPr>
+    </w:p>
+    <w:p>
+      <w:r>
+        <w:rPr>
+          <w:noProof/>
+        </w:rPr>
         <w:drawing>
-          <wp:anchor distT="0" distB="0" distL="114300" distR="114300" simplePos="0" relativeHeight="251672576" behindDoc="0" locked="0" layoutInCell="1" allowOverlap="1" wp14:anchorId="53F3F4EA" wp14:editId="47355052">
-            <wp:simplePos x="0" y="0"/>
-            <wp:positionH relativeFrom="margin">
-              <wp:align>center</wp:align>
-            </wp:positionH>
-            <wp:positionV relativeFrom="paragraph">
-              <wp:posOffset>3348355</wp:posOffset>
-            </wp:positionV>
-            <wp:extent cx="5080000" cy="4233545"/>
-            <wp:effectExtent l="0" t="0" r="6350" b="0"/>
-            <wp:wrapSquare wrapText="bothSides"/>
-            <wp:docPr id="16" name="Imagen 16"/>
+          <wp:inline distT="0" distB="0" distL="0" distR="0" wp14:anchorId="799E00C0" wp14:editId="65C8D52A">
+            <wp:extent cx="5391150" cy="4171950"/>
+            <wp:effectExtent l="0" t="0" r="0" b="0"/>
+            <wp:docPr id="21" name="Imagen 21"/>
             <wp:cNvGraphicFramePr>
               <a:graphicFrameLocks xmlns:a="http://schemas.openxmlformats.org/drawingml/2006/main" noChangeAspect="1"/>
             </wp:cNvGraphicFramePr>
@@ -799,82 +835,7 @@
               <a:graphicData uri="http://schemas.openxmlformats.org/drawingml/2006/picture">
                 <pic:pic xmlns:pic="http://schemas.openxmlformats.org/drawingml/2006/picture">
                   <pic:nvPicPr>
-                    <pic:cNvPr id="0" name="Picture 2"/>
-                    <pic:cNvPicPr>
-                      <a:picLocks noChangeAspect="1" noChangeArrowheads="1"/>
-                    </pic:cNvPicPr>
-                  </pic:nvPicPr>
-                  <pic:blipFill>
-                    <a:blip r:embed="rId14">
-                      <a:extLst>
-                        <a:ext uri="{28A0092B-C50C-407E-A947-70E740481C1C}">
-                          <a14:useLocalDpi xmlns:a14="http://schemas.microsoft.com/office/drawing/2010/main" val="0"/>
-                        </a:ext>
-                      </a:extLst>
-                    </a:blip>
-                    <a:srcRect/>
-                    <a:stretch>
-                      <a:fillRect/>
-                    </a:stretch>
-                  </pic:blipFill>
-                  <pic:spPr bwMode="auto">
-                    <a:xfrm>
-                      <a:off x="0" y="0"/>
-                      <a:ext cx="5080000" cy="4233545"/>
-                    </a:xfrm>
-                    <a:prstGeom prst="rect">
-                      <a:avLst/>
-                    </a:prstGeom>
-                    <a:noFill/>
-                    <a:ln>
-                      <a:noFill/>
-                    </a:ln>
-                  </pic:spPr>
-                </pic:pic>
-              </a:graphicData>
-            </a:graphic>
-            <wp14:sizeRelH relativeFrom="margin">
-              <wp14:pctWidth>0</wp14:pctWidth>
-            </wp14:sizeRelH>
-            <wp14:sizeRelV relativeFrom="margin">
-              <wp14:pctHeight>0</wp14:pctHeight>
-            </wp14:sizeRelV>
-          </wp:anchor>
-        </w:drawing>
-      </w:r>
-    </w:p>
-    <w:p>
-      <w:r>
-        <w:lastRenderedPageBreak/>
-        <w:t>En el caso del comportamiento general en esta historia de usuario observamos que el porcentaje de eventos alcanza el máximo permitido, quedando en KO un 5% de los eventos. Estos eventos KO son en su totalidad resultado de intentar crear un informe que ya existe, resultando en una excepción.</w:t>
-      </w:r>
-    </w:p>
-    <w:p>
-      <w:r>
-        <w:rPr>
-          <w:noProof/>
-        </w:rPr>
-        <w:drawing>
-          <wp:anchor distT="0" distB="0" distL="114300" distR="114300" simplePos="0" relativeHeight="251673600" behindDoc="0" locked="0" layoutInCell="1" allowOverlap="1" wp14:anchorId="0F6E7884" wp14:editId="68C72647">
-            <wp:simplePos x="0" y="0"/>
-            <wp:positionH relativeFrom="margin">
-              <wp:align>left</wp:align>
-            </wp:positionH>
-            <wp:positionV relativeFrom="paragraph">
-              <wp:posOffset>607906</wp:posOffset>
-            </wp:positionV>
-            <wp:extent cx="5401945" cy="2218055"/>
-            <wp:effectExtent l="0" t="0" r="8255" b="0"/>
-            <wp:wrapSquare wrapText="bothSides"/>
-            <wp:docPr id="17" name="Imagen 17"/>
-            <wp:cNvGraphicFramePr>
-              <a:graphicFrameLocks xmlns:a="http://schemas.openxmlformats.org/drawingml/2006/main" noChangeAspect="1"/>
-            </wp:cNvGraphicFramePr>
-            <a:graphic xmlns:a="http://schemas.openxmlformats.org/drawingml/2006/main">
-              <a:graphicData uri="http://schemas.openxmlformats.org/drawingml/2006/picture">
-                <pic:pic xmlns:pic="http://schemas.openxmlformats.org/drawingml/2006/picture">
-                  <pic:nvPicPr>
-                    <pic:cNvPr id="0" name="Picture 3"/>
+                    <pic:cNvPr id="0" name="Picture 4"/>
                     <pic:cNvPicPr>
                       <a:picLocks noChangeAspect="1" noChangeArrowheads="1"/>
                     </pic:cNvPicPr>
@@ -895,7 +856,7 @@
                   <pic:spPr bwMode="auto">
                     <a:xfrm>
                       <a:off x="0" y="0"/>
-                      <a:ext cx="5401945" cy="2218055"/>
+                      <a:ext cx="5391150" cy="4171950"/>
                     </a:xfrm>
                     <a:prstGeom prst="rect">
                       <a:avLst/>
@@ -908,11 +869,70 @@
                 </pic:pic>
               </a:graphicData>
             </a:graphic>
-          </wp:anchor>
+          </wp:inline>
         </w:drawing>
       </w:r>
-      <w:r>
-        <w:t>El tiempo máximo de respuesta en esta ocasión es de cerca de 2 segundos, mientras que la media se queda en 15ms.</w:t>
+    </w:p>
+    <w:p>
+      <w:r>
+        <w:lastRenderedPageBreak/>
+        <w:t xml:space="preserve">En el caso del comportamiento general en esta historia de usuario observamos que el </w:t>
+      </w:r>
+      <w:r>
+        <w:t>tiempo máximo de respuesta</w:t>
+      </w:r>
+      <w:r>
+        <w:t xml:space="preserve"> de eventos</w:t>
+      </w:r>
+      <w:r>
+        <w:t xml:space="preserve"> (4393ms)</w:t>
+      </w:r>
+      <w:r>
+        <w:t xml:space="preserve"> </w:t>
+      </w:r>
+      <w:r>
+        <w:t xml:space="preserve">casi </w:t>
+      </w:r>
+      <w:r>
+        <w:t xml:space="preserve">alcanza el máximo permitido, quedando en KO un </w:t>
+      </w:r>
+      <w:r>
+        <w:t>0</w:t>
+      </w:r>
+      <w:r>
+        <w:t xml:space="preserve">% de los eventos. </w:t>
+      </w:r>
+      <w:r>
+        <w:t>Para esta historia de usuario, estas condiciones son prácticamente el límite que el sistema puede dar manteniendo unos valores razonables.</w:t>
+      </w:r>
+    </w:p>
+    <w:p>
+      <w:r>
+        <w:rPr>
+          <w:noProof/>
+        </w:rPr>
+        <w:t>Por otro lado,</w:t>
+      </w:r>
+      <w:r>
+        <w:t xml:space="preserve"> la media </w:t>
+      </w:r>
+      <w:r>
+        <w:t xml:space="preserve">del tiempo de respuesta de todos los eventos </w:t>
+      </w:r>
+      <w:r>
+        <w:t>se</w:t>
+      </w:r>
+      <w:r>
+        <w:t xml:space="preserve"> establece</w:t>
+      </w:r>
+      <w:r>
+        <w:t xml:space="preserve"> en 1</w:t>
+      </w:r>
+      <w:r>
+        <w:t>2</w:t>
+      </w:r>
+      <w:r>
+        <w:t>5ms.</w:t>
       </w:r>
     </w:p>
     <w:p/>
@@ -922,10 +942,18 @@
           <w:noProof/>
         </w:rPr>
         <w:drawing>
-          <wp:inline distT="0" distB="0" distL="0" distR="0" wp14:anchorId="555A0228" wp14:editId="68EFF1E9">
-            <wp:extent cx="5393055" cy="2235200"/>
+          <wp:anchor distT="0" distB="0" distL="114300" distR="114300" simplePos="0" relativeHeight="251675648" behindDoc="0" locked="0" layoutInCell="1" allowOverlap="1" wp14:anchorId="4DF39CC0" wp14:editId="7B81BE3C">
+            <wp:simplePos x="0" y="0"/>
+            <wp:positionH relativeFrom="column">
+              <wp:posOffset>-635</wp:posOffset>
+            </wp:positionH>
+            <wp:positionV relativeFrom="paragraph">
+              <wp:posOffset>2540</wp:posOffset>
+            </wp:positionV>
+            <wp:extent cx="5397500" cy="2197100"/>
             <wp:effectExtent l="0" t="0" r="0" b="0"/>
-            <wp:docPr id="18" name="Imagen 18"/>
+            <wp:wrapSquare wrapText="bothSides"/>
+            <wp:docPr id="19" name="Imagen 19"/>
             <wp:cNvGraphicFramePr>
               <a:graphicFrameLocks xmlns:a="http://schemas.openxmlformats.org/drawingml/2006/main" noChangeAspect="1"/>
             </wp:cNvGraphicFramePr>
@@ -933,7 +961,7 @@
               <a:graphicData uri="http://schemas.openxmlformats.org/drawingml/2006/picture">
                 <pic:pic xmlns:pic="http://schemas.openxmlformats.org/drawingml/2006/picture">
                   <pic:nvPicPr>
-                    <pic:cNvPr id="0" name="Picture 4"/>
+                    <pic:cNvPr id="0" name="Picture 2"/>
                     <pic:cNvPicPr>
                       <a:picLocks noChangeAspect="1" noChangeArrowheads="1"/>
                     </pic:cNvPicPr>
@@ -954,7 +982,62 @@
                   <pic:spPr bwMode="auto">
                     <a:xfrm>
                       <a:off x="0" y="0"/>
-                      <a:ext cx="5393055" cy="2235200"/>
+                      <a:ext cx="5397500" cy="2197100"/>
+                    </a:xfrm>
+                    <a:prstGeom prst="rect">
+                      <a:avLst/>
+                    </a:prstGeom>
+                    <a:noFill/>
+                    <a:ln>
+                      <a:noFill/>
+                    </a:ln>
+                  </pic:spPr>
+                </pic:pic>
+              </a:graphicData>
+            </a:graphic>
+          </wp:anchor>
+        </w:drawing>
+      </w:r>
+    </w:p>
+    <w:p>
+      <w:r>
+        <w:rPr>
+          <w:noProof/>
+        </w:rPr>
+        <w:drawing>
+          <wp:inline distT="0" distB="0" distL="0" distR="0" wp14:anchorId="01CB38F0" wp14:editId="5BF75B77">
+            <wp:extent cx="5397500" cy="2216150"/>
+            <wp:effectExtent l="0" t="0" r="0" b="0"/>
+            <wp:docPr id="20" name="Imagen 20"/>
+            <wp:cNvGraphicFramePr>
+              <a:graphicFrameLocks xmlns:a="http://schemas.openxmlformats.org/drawingml/2006/main" noChangeAspect="1"/>
+            </wp:cNvGraphicFramePr>
+            <a:graphic xmlns:a="http://schemas.openxmlformats.org/drawingml/2006/main">
+              <a:graphicData uri="http://schemas.openxmlformats.org/drawingml/2006/picture">
+                <pic:pic xmlns:pic="http://schemas.openxmlformats.org/drawingml/2006/picture">
+                  <pic:nvPicPr>
+                    <pic:cNvPr id="0" name="Picture 3"/>
+                    <pic:cNvPicPr>
+                      <a:picLocks noChangeAspect="1" noChangeArrowheads="1"/>
+                    </pic:cNvPicPr>
+                  </pic:nvPicPr>
+                  <pic:blipFill>
+                    <a:blip r:embed="rId17">
+                      <a:extLst>
+                        <a:ext uri="{28A0092B-C50C-407E-A947-70E740481C1C}">
+                          <a14:useLocalDpi xmlns:a14="http://schemas.microsoft.com/office/drawing/2010/main" val="0"/>
+                        </a:ext>
+                      </a:extLst>
+                    </a:blip>
+                    <a:srcRect/>
+                    <a:stretch>
+                      <a:fillRect/>
+                    </a:stretch>
+                  </pic:blipFill>
+                  <pic:spPr bwMode="auto">
+                    <a:xfrm>
+                      <a:off x="0" y="0"/>
+                      <a:ext cx="5397500" cy="2216150"/>
                     </a:xfrm>
                     <a:prstGeom prst="rect">
                       <a:avLst/>
@@ -974,12 +1057,20 @@
     <w:p/>
     <w:p>
       <w:r>
-        <w:t>En cuanto al tiempo de respuesta por percentil, observamos, al igual que en otros casos, que conforme la carga aumenta, aumenta también el percentil de eventos que aumenta su tiempo de respuesta, en plena rampa de inyección de usuarios.</w:t>
-      </w:r>
-    </w:p>
-    <w:p>
-      <w:r>
-        <w:t>Acorde con esto, en la gráfica de número de respuestas por segundo se puede apreciar como el pico del tiempo de respuesta se corresponde con el del número de respuestas, en mitad de la subida de usuarios. Es un poco más adelante, con todos los usuarios activos al mismo tiempo, cuando se empiezan a dar los KO que veíamos en la gráfica general, así como la disminución del número de respuestas por segundo conforme va reduciendo el número de usuarios activos.</w:t>
+        <w:t>Respecto al tiempo de respuesta por percentiles, se puede observar un pico el inicio, correspondientes a las redirecciones de confirmación de ambos login ejecutados durante la prueba, situándose la mayoría de estos eventos en el rango 2000-3000ms.</w:t>
+      </w:r>
+    </w:p>
+    <w:p>
+      <w:r>
+        <w:t xml:space="preserve">Más adelante vemos como esta tendencia se repite y agudiza hasta alcanzar el máximo de </w:t>
+      </w:r>
+      <w:r>
+        <w:t>4393ms, coincidiendo además con la llegada al pico de usuarios simultáneos, rebajándose relativamente rápido cuando este pico desciende a unos 1000 usuarios menos.</w:t>
+      </w:r>
+    </w:p>
+    <w:p>
+      <w:r>
+        <w:t>En el caso del número de respuestas por segundo que da el sistema, se puede identificar una rápida subida desde los primeros eventos, manteniéndose en torno al máximo de nuevo hasta el pico para bajar en el descenso del pico a menor velocidad que antes y establecerse entre 500 y 200 respuestas por segundo hasta casi el final de la operación.</w:t>
       </w:r>
       <w:r>
         <w:br w:type="page"/>
@@ -1003,7 +1094,13 @@
     </w:p>
     <w:p>
       <w:r>
-        <w:t xml:space="preserve">En el caso de esta historia de usuario encontramos el número máximo de usuarios concurrentes en 50000 usuarios. Es en este caso en el que la CPU alcanza el 100% de ocupación constante, produciendo un cuello de botella en la ejecución de las peticiones que no ven su respuesta a tiempo. </w:t>
+        <w:t xml:space="preserve">En el caso de esta historia de usuario encontramos el número máximo de usuarios concurrentes en </w:t>
+      </w:r>
+      <w:r>
+        <w:t>25</w:t>
+      </w:r>
+      <w:r>
+        <w:t xml:space="preserve">000 usuarios. Es en este caso en el que la CPU alcanza el 100% de ocupación constante, produciendo un cuello de botella en la ejecución de las peticiones que no ven su respuesta a tiempo. </w:t>
       </w:r>
     </w:p>
     <w:p>
@@ -1039,7 +1136,7 @@
                     </pic:cNvPicPr>
                   </pic:nvPicPr>
                   <pic:blipFill>
-                    <a:blip r:embed="rId17" cstate="print">
+                    <a:blip r:embed="rId18" cstate="print">
                       <a:extLst>
                         <a:ext uri="{28A0092B-C50C-407E-A947-70E740481C1C}">
                           <a14:useLocalDpi xmlns:a14="http://schemas.microsoft.com/office/drawing/2010/main" val="0"/>
@@ -1083,22 +1180,37 @@
     <w:p/>
     <w:p>
       <w:r>
+        <w:t xml:space="preserve">Es con los </w:t>
+      </w:r>
+      <w:r>
+        <w:t>36</w:t>
+      </w:r>
+      <w:r>
+        <w:t xml:space="preserve">00 usuarios concurrentes con los que el sistema responde de manera adecuada, cumpliendo las restricciones impuestas. El tiempo máximo de respuesta es de </w:t>
+      </w:r>
+      <w:r>
+        <w:t>3716</w:t>
+      </w:r>
+      <w:r>
+        <w:t xml:space="preserve">ms, mientras que la media se sitúa en </w:t>
+      </w:r>
+      <w:r>
+        <w:t>59</w:t>
+      </w:r>
+      <w:r>
+        <w:t>ms.</w:t>
+      </w:r>
+    </w:p>
+    <w:p>
+      <w:r>
         <w:rPr>
           <w:noProof/>
         </w:rPr>
         <w:drawing>
-          <wp:anchor distT="0" distB="0" distL="114300" distR="114300" simplePos="0" relativeHeight="251668480" behindDoc="0" locked="0" layoutInCell="1" allowOverlap="1" wp14:anchorId="3E1CED88" wp14:editId="32E0952A">
-            <wp:simplePos x="0" y="0"/>
-            <wp:positionH relativeFrom="margin">
-              <wp:align>right</wp:align>
-            </wp:positionH>
-            <wp:positionV relativeFrom="paragraph">
-              <wp:posOffset>749935</wp:posOffset>
-            </wp:positionV>
-            <wp:extent cx="5393055" cy="3225800"/>
-            <wp:effectExtent l="0" t="0" r="0" b="0"/>
-            <wp:wrapSquare wrapText="bothSides"/>
-            <wp:docPr id="11" name="Imagen 11"/>
+          <wp:inline distT="0" distB="0" distL="0" distR="0" wp14:anchorId="12784BC4" wp14:editId="4EA329C8">
+            <wp:extent cx="5402580" cy="3276600"/>
+            <wp:effectExtent l="0" t="0" r="7620" b="0"/>
+            <wp:docPr id="17" name="Imagen 17"/>
             <wp:cNvGraphicFramePr>
               <a:graphicFrameLocks xmlns:a="http://schemas.openxmlformats.org/drawingml/2006/main" noChangeAspect="1"/>
             </wp:cNvGraphicFramePr>
@@ -1106,83 +1218,7 @@
               <a:graphicData uri="http://schemas.openxmlformats.org/drawingml/2006/picture">
                 <pic:pic xmlns:pic="http://schemas.openxmlformats.org/drawingml/2006/picture">
                   <pic:nvPicPr>
-                    <pic:cNvPr id="0" name="Picture 11"/>
-                    <pic:cNvPicPr>
-                      <a:picLocks noChangeAspect="1" noChangeArrowheads="1"/>
-                    </pic:cNvPicPr>
-                  </pic:nvPicPr>
-                  <pic:blipFill>
-                    <a:blip r:embed="rId18">
-                      <a:extLst>
-                        <a:ext uri="{28A0092B-C50C-407E-A947-70E740481C1C}">
-                          <a14:useLocalDpi xmlns:a14="http://schemas.microsoft.com/office/drawing/2010/main" val="0"/>
-                        </a:ext>
-                      </a:extLst>
-                    </a:blip>
-                    <a:srcRect/>
-                    <a:stretch>
-                      <a:fillRect/>
-                    </a:stretch>
-                  </pic:blipFill>
-                  <pic:spPr bwMode="auto">
-                    <a:xfrm>
-                      <a:off x="0" y="0"/>
-                      <a:ext cx="5393055" cy="3225800"/>
-                    </a:xfrm>
-                    <a:prstGeom prst="rect">
-                      <a:avLst/>
-                    </a:prstGeom>
-                    <a:noFill/>
-                    <a:ln>
-                      <a:noFill/>
-                    </a:ln>
-                  </pic:spPr>
-                </pic:pic>
-              </a:graphicData>
-            </a:graphic>
-            <wp14:sizeRelH relativeFrom="page">
-              <wp14:pctWidth>0</wp14:pctWidth>
-            </wp14:sizeRelH>
-            <wp14:sizeRelV relativeFrom="page">
-              <wp14:pctHeight>0</wp14:pctHeight>
-            </wp14:sizeRelV>
-          </wp:anchor>
-        </w:drawing>
-      </w:r>
-      <w:r>
-        <w:t xml:space="preserve">Es con los </w:t>
-      </w:r>
-      <w:r>
-        <w:t>5000 usuarios concurrentes con los que el sistema responde de manera adecuada, cumpliendo las restricciones impuestas. El tiempo máximo de respuesta es de 708ms, mientras que la media se sitúa en 10ms.</w:t>
-      </w:r>
-    </w:p>
-    <w:p>
-      <w:r>
-        <w:rPr>
-          <w:noProof/>
-        </w:rPr>
-        <w:lastRenderedPageBreak/>
-        <w:drawing>
-          <wp:anchor distT="0" distB="0" distL="114300" distR="114300" simplePos="0" relativeHeight="251669504" behindDoc="0" locked="0" layoutInCell="1" allowOverlap="1" wp14:anchorId="611F3CD9" wp14:editId="4FBC3A2E">
-            <wp:simplePos x="0" y="0"/>
-            <wp:positionH relativeFrom="margin">
-              <wp:align>right</wp:align>
-            </wp:positionH>
-            <wp:positionV relativeFrom="paragraph">
-              <wp:posOffset>1108498</wp:posOffset>
-            </wp:positionV>
-            <wp:extent cx="5393055" cy="2201545"/>
-            <wp:effectExtent l="0" t="0" r="0" b="8255"/>
-            <wp:wrapSquare wrapText="bothSides"/>
-            <wp:docPr id="12" name="Imagen 12"/>
-            <wp:cNvGraphicFramePr>
-              <a:graphicFrameLocks xmlns:a="http://schemas.openxmlformats.org/drawingml/2006/main" noChangeAspect="1"/>
-            </wp:cNvGraphicFramePr>
-            <a:graphic xmlns:a="http://schemas.openxmlformats.org/drawingml/2006/main">
-              <a:graphicData uri="http://schemas.openxmlformats.org/drawingml/2006/picture">
-                <pic:pic xmlns:pic="http://schemas.openxmlformats.org/drawingml/2006/picture">
-                  <pic:nvPicPr>
-                    <pic:cNvPr id="0" name="Picture 12"/>
+                    <pic:cNvPr id="0" name="Picture 3"/>
                     <pic:cNvPicPr>
                       <a:picLocks noChangeAspect="1" noChangeArrowheads="1"/>
                     </pic:cNvPicPr>
@@ -1203,7 +1239,7 @@
                   <pic:spPr bwMode="auto">
                     <a:xfrm>
                       <a:off x="0" y="0"/>
-                      <a:ext cx="5393055" cy="2201545"/>
+                      <a:ext cx="5402580" cy="3276600"/>
                     </a:xfrm>
                     <a:prstGeom prst="rect">
                       <a:avLst/>
@@ -1216,11 +1252,38 @@
                 </pic:pic>
               </a:graphicData>
             </a:graphic>
-          </wp:anchor>
+          </wp:inline>
         </w:drawing>
       </w:r>
-      <w:r>
-        <w:t>Observamos de nuevo en la gráfica de tiempo de respuesta por percentil como durante la rampa de inyección de usuarios se produce una ligera saturación en el sistema que provoca que el 90% de las peticiones se sitúen por encima de 250ms de tiempo de respuesta. Tras esto, se producen picos posteriores más pequeños del orden de 125ms para el 90% de las peticiones.</w:t>
+    </w:p>
+    <w:p/>
+    <w:p>
+      <w:r>
+        <w:t xml:space="preserve">Observamos de nuevo en la gráfica de tiempo de respuesta por percentil como durante la rampa de inyección de usuarios se produce </w:t>
+      </w:r>
+      <w:r>
+        <w:t>la mayor</w:t>
+      </w:r>
+      <w:r>
+        <w:t xml:space="preserve"> saturación en el sistema</w:t>
+      </w:r>
+      <w:r>
+        <w:t>, relativa a las llamadas a listas de Citas,</w:t>
+      </w:r>
+      <w:r>
+        <w:t xml:space="preserve"> que provoca que el 90% de las peticiones se sitúen por encima de 2</w:t>
+      </w:r>
+      <w:r>
+        <w:t>000</w:t>
+      </w:r>
+      <w:r>
+        <w:t>ms de tiempo de respuesta. Tras esto, se producen picos posteriores más pequeños del orden de 1</w:t>
+      </w:r>
+      <w:r>
+        <w:t>700</w:t>
+      </w:r>
+      <w:r>
+        <w:t>ms para el 90% de las peticiones.</w:t>
       </w:r>
     </w:p>
     <w:p>
@@ -1229,18 +1292,10 @@
           <w:noProof/>
         </w:rPr>
         <w:drawing>
-          <wp:anchor distT="0" distB="0" distL="114300" distR="114300" simplePos="0" relativeHeight="251670528" behindDoc="0" locked="0" layoutInCell="1" allowOverlap="1" wp14:anchorId="16D37665" wp14:editId="0327CB7C">
-            <wp:simplePos x="0" y="0"/>
-            <wp:positionH relativeFrom="margin">
-              <wp:align>right</wp:align>
-            </wp:positionH>
-            <wp:positionV relativeFrom="paragraph">
-              <wp:posOffset>2474595</wp:posOffset>
-            </wp:positionV>
-            <wp:extent cx="5394960" cy="2209800"/>
+          <wp:inline distT="0" distB="0" distL="0" distR="0" wp14:anchorId="28D02DE5" wp14:editId="3ED9C5DD">
+            <wp:extent cx="5394960" cy="2232660"/>
             <wp:effectExtent l="0" t="0" r="0" b="0"/>
-            <wp:wrapSquare wrapText="bothSides"/>
-            <wp:docPr id="13" name="Imagen 13"/>
+            <wp:docPr id="18" name="Imagen 18"/>
             <wp:cNvGraphicFramePr>
               <a:graphicFrameLocks xmlns:a="http://schemas.openxmlformats.org/drawingml/2006/main" noChangeAspect="1"/>
             </wp:cNvGraphicFramePr>
@@ -1248,7 +1303,7 @@
               <a:graphicData uri="http://schemas.openxmlformats.org/drawingml/2006/picture">
                 <pic:pic xmlns:pic="http://schemas.openxmlformats.org/drawingml/2006/picture">
                   <pic:nvPicPr>
-                    <pic:cNvPr id="0" name="Picture 13"/>
+                    <pic:cNvPr id="0" name="Picture 4"/>
                     <pic:cNvPicPr>
                       <a:picLocks noChangeAspect="1" noChangeArrowheads="1"/>
                     </pic:cNvPicPr>
@@ -1269,7 +1324,87 @@
                   <pic:spPr bwMode="auto">
                     <a:xfrm>
                       <a:off x="0" y="0"/>
-                      <a:ext cx="5394960" cy="2209800"/>
+                      <a:ext cx="5394960" cy="2232660"/>
+                    </a:xfrm>
+                    <a:prstGeom prst="rect">
+                      <a:avLst/>
+                    </a:prstGeom>
+                    <a:noFill/>
+                    <a:ln>
+                      <a:noFill/>
+                    </a:ln>
+                  </pic:spPr>
+                </pic:pic>
+              </a:graphicData>
+            </a:graphic>
+          </wp:inline>
+        </w:drawing>
+      </w:r>
+    </w:p>
+    <w:p/>
+    <w:p>
+      <w:r>
+        <w:t>De nuevo el número de respuestas por segundo aumenta durante la rampa de inyección de usuarios a la par que lo hace el tiempo de respuesta por percentil. A mayor número de respuestas por segundo, mayor es el tiempo de respuesta en el que se encuentra el percentil 90%.</w:t>
+      </w:r>
+    </w:p>
+    <w:p>
+      <w:r>
+        <w:t xml:space="preserve">El número de respuestas por segundo se mantiene estabilizado rondando las </w:t>
+      </w:r>
+      <w:r>
+        <w:t>2</w:t>
+      </w:r>
+      <w:r>
+        <w:t>00 hasta que, de nuevo, el número de usuarios activos se reduce paulatinamente.</w:t>
+      </w:r>
+    </w:p>
+    <w:p>
+      <w:r>
+        <w:rPr>
+          <w:noProof/>
+        </w:rPr>
+        <w:drawing>
+          <wp:anchor distT="0" distB="0" distL="114300" distR="114300" simplePos="0" relativeHeight="251676672" behindDoc="0" locked="0" layoutInCell="1" allowOverlap="1" wp14:anchorId="6F0BD44A" wp14:editId="7B96C7FC">
+            <wp:simplePos x="0" y="0"/>
+            <wp:positionH relativeFrom="margin">
+              <wp:align>right</wp:align>
+            </wp:positionH>
+            <wp:positionV relativeFrom="paragraph">
+              <wp:posOffset>168910</wp:posOffset>
+            </wp:positionV>
+            <wp:extent cx="5394960" cy="2194560"/>
+            <wp:effectExtent l="0" t="0" r="0" b="0"/>
+            <wp:wrapSquare wrapText="bothSides"/>
+            <wp:docPr id="22" name="Imagen 22"/>
+            <wp:cNvGraphicFramePr>
+              <a:graphicFrameLocks xmlns:a="http://schemas.openxmlformats.org/drawingml/2006/main" noChangeAspect="1"/>
+            </wp:cNvGraphicFramePr>
+            <a:graphic xmlns:a="http://schemas.openxmlformats.org/drawingml/2006/main">
+              <a:graphicData uri="http://schemas.openxmlformats.org/drawingml/2006/picture">
+                <pic:pic xmlns:pic="http://schemas.openxmlformats.org/drawingml/2006/picture">
+                  <pic:nvPicPr>
+                    <pic:cNvPr id="0" name="Picture 5"/>
+                    <pic:cNvPicPr>
+                      <a:picLocks noChangeAspect="1" noChangeArrowheads="1"/>
+                    </pic:cNvPicPr>
+                  </pic:nvPicPr>
+                  <pic:blipFill>
+                    <a:blip r:embed="rId21">
+                      <a:extLst>
+                        <a:ext uri="{28A0092B-C50C-407E-A947-70E740481C1C}">
+                          <a14:useLocalDpi xmlns:a14="http://schemas.microsoft.com/office/drawing/2010/main" val="0"/>
+                        </a:ext>
+                      </a:extLst>
+                    </a:blip>
+                    <a:srcRect/>
+                    <a:stretch>
+                      <a:fillRect/>
+                    </a:stretch>
+                  </pic:blipFill>
+                  <pic:spPr bwMode="auto">
+                    <a:xfrm>
+                      <a:off x="0" y="0"/>
+                      <a:ext cx="5394960" cy="2194560"/>
                     </a:xfrm>
                     <a:prstGeom prst="rect">
                       <a:avLst/>
@@ -1286,18 +1421,6 @@
         </w:drawing>
       </w:r>
     </w:p>
-    <w:p/>
-    <w:p>
-      <w:r>
-        <w:t>De nuevo el número de respuestas por segundo aumenta durante la rampa de inyección de usuarios a la par que lo hace el tiempo de respuesta por percentil. A mayor número de respuestas por segundo, mayor es el tiempo de respuesta en el que se encuentra el percentil 90%.</w:t>
-      </w:r>
-    </w:p>
-    <w:p>
-      <w:r>
-        <w:t>El número de respuestas por segundo se mantiene estabilizado rondando las 400 hasta que, de nuevo, el número de usuarios activos se reduce paulatinamente.</w:t>
-      </w:r>
-    </w:p>
-    <w:p/>
     <w:p/>
     <w:sectPr>
       <w:pgSz w:w="11906" w:h="16838"/>
@@ -2031,4 +2154,16 @@
     </a:ext>
   </a:extLst>
 </a:theme>
+</file>
+
+<file path=customXml/item1.xml><?xml version="1.0" encoding="utf-8"?>
+<b:Sources xmlns:b="http://schemas.openxmlformats.org/officeDocument/2006/bibliography" xmlns="http://schemas.openxmlformats.org/officeDocument/2006/bibliography" SelectedStyle="\APASixthEditionOfficeOnline.xsl" StyleName="APA" Version="6"/>
+</file>
+
+<file path=customXml/itemProps1.xml><?xml version="1.0" encoding="utf-8"?>
+<ds:datastoreItem xmlns:ds="http://schemas.openxmlformats.org/officeDocument/2006/customXml" ds:itemID="{404D4D1D-46AF-4E77-BCE7-06BB60077D4C}">
+  <ds:schemaRefs>
+    <ds:schemaRef ds:uri="http://schemas.openxmlformats.org/officeDocument/2006/bibliography"/>
+  </ds:schemaRefs>
+</ds:datastoreItem>
 </file>
</xml_diff>